<commit_message>
fixes to comply with c++ syntax
</commit_message>
<xml_diff>
--- a/course_1/Report.docx
+++ b/course_1/Report.docx
@@ -146,7 +146,15 @@
         </w:numPr>
       </w:pPr>
       <w:r>
-        <w:t>Наличие описанного извне шаблона структуры name с двумя элементами: строкой для имени и строкой для фамилии.</w:t>
+        <w:t xml:space="preserve">Наличие описанного извне шаблона структуры </w:t>
+      </w:r>
+      <w:proofErr w:type="spellStart"/>
+      <w:r>
+        <w:t>name</w:t>
+      </w:r>
+      <w:proofErr w:type="spellEnd"/>
+      <w:r>
+        <w:t xml:space="preserve"> с двумя элементами: строкой для имени и строкой для фамилии.</w:t>
       </w:r>
     </w:p>
     <w:p>
@@ -161,7 +169,39 @@
         <w:t>Наличие описанного извне</w:t>
       </w:r>
       <w:r>
-        <w:t xml:space="preserve"> шаблона структуры  «пассажир» с элементами: структурой name, ном_рейса (строка), кол_вещей(целый тип), общ_вес(целый тип).</w:t>
+        <w:t xml:space="preserve"> шаблона структуры  «пассажир» с элементами: структурой </w:t>
+      </w:r>
+      <w:proofErr w:type="spellStart"/>
+      <w:r>
+        <w:t>name</w:t>
+      </w:r>
+      <w:proofErr w:type="spellEnd"/>
+      <w:r>
+        <w:t xml:space="preserve">, </w:t>
+      </w:r>
+      <w:proofErr w:type="spellStart"/>
+      <w:r>
+        <w:t>ном_рейса</w:t>
+      </w:r>
+      <w:proofErr w:type="spellEnd"/>
+      <w:r>
+        <w:t xml:space="preserve"> (строка), </w:t>
+      </w:r>
+      <w:proofErr w:type="spellStart"/>
+      <w:r>
+        <w:t>кол_вещей</w:t>
+      </w:r>
+      <w:proofErr w:type="spellEnd"/>
+      <w:r>
+        <w:t xml:space="preserve">(целый тип), </w:t>
+      </w:r>
+      <w:proofErr w:type="spellStart"/>
+      <w:r>
+        <w:t>общ_вес</w:t>
+      </w:r>
+      <w:proofErr w:type="spellEnd"/>
+      <w:r>
+        <w:t>(целый тип).</w:t>
       </w:r>
     </w:p>
     <w:p>
@@ -173,7 +213,15 @@
         </w:numPr>
       </w:pPr>
       <w:r>
-        <w:t>Функция main() должна объявлять массив структур «пассажир» в количестве S_SIZE (первая строка входного файла) и выполнять инициализацию структуры «пассажир» из входного файла. Определить функции для выполнения заданий, описанных ниже, результаты поместить в выходной файл. Имена входного и выходного файла считывать с командной строки.</w:t>
+        <w:t xml:space="preserve">Функция </w:t>
+      </w:r>
+      <w:proofErr w:type="spellStart"/>
+      <w:r>
+        <w:t>main</w:t>
+      </w:r>
+      <w:proofErr w:type="spellEnd"/>
+      <w:r>
+        <w:t>() должна объявлять массив структур «пассажир» в количестве S_SIZE (первая строка входного файла) и выполнять инициализацию структуры «пассажир» из входного файла. Определить функции для выполнения заданий, описанных ниже, результаты поместить в выходной файл. Имена входного и выходного файла считывать с командной строки.</w:t>
       </w:r>
     </w:p>
     <w:p>
@@ -237,106 +285,13 @@
       <w:r>
         <w:t>Анализ требований</w:t>
       </w:r>
-    </w:p>
-    <w:p>
-      <w:r>
-        <w:t>Перед тем, как перейти к программированию</w:t>
-      </w:r>
-    </w:p>
-    <w:p/>
-    <w:p>
-      <w:pPr>
-        <w:pStyle w:val="Heading2"/>
-      </w:pPr>
-      <w:r>
-        <w:t>Функции</w:t>
-      </w:r>
-    </w:p>
-    <w:p>
-      <w:pPr>
-        <w:pStyle w:val="ListParagraph"/>
-        <w:numPr>
-          <w:ilvl w:val="0"/>
-          <w:numId w:val="3"/>
-        </w:numPr>
-      </w:pPr>
-      <w:r>
-        <w:t>PASSENGER* readPassengerList(FILE input, int&amp; size)</w:t>
-      </w:r>
-    </w:p>
-    <w:p>
-      <w:pPr>
-        <w:pStyle w:val="ListParagraph"/>
-        <w:numPr>
-          <w:ilvl w:val="0"/>
-          <w:numId w:val="3"/>
-        </w:numPr>
-      </w:pPr>
-      <w:r>
-        <w:t>void readPassenger(FILE input, PASSENGER&amp; passenger)</w:t>
-      </w:r>
-    </w:p>
-    <w:p>
-      <w:pPr>
-        <w:pStyle w:val="ListParagraph"/>
-        <w:numPr>
-          <w:ilvl w:val="0"/>
-          <w:numId w:val="3"/>
-        </w:numPr>
-      </w:pPr>
-      <w:r>
-        <w:t>void passengersByFlight</w:t>
-      </w:r>
-      <w:r>
-        <w:t>(const PASSENGER* passengerList, const int size</w:t>
-      </w:r>
-      <w:r>
-        <w:t>, PASSENGER_FUNC&amp; callback, void* callbackParam</w:t>
-      </w:r>
+      <w:r>
+        <w:t xml:space="preserve"> и разработка алгоритма</w:t>
+      </w:r>
+    </w:p>
+    <w:p>
       <w:bookmarkStart w:id="1" w:name="_GoBack"/>
       <w:bookmarkEnd w:id="1"/>
-      <w:r>
-        <w:t>)</w:t>
-      </w:r>
-    </w:p>
-    <w:p>
-      <w:pPr>
-        <w:pStyle w:val="ListParagraph"/>
-        <w:numPr>
-          <w:ilvl w:val="0"/>
-          <w:numId w:val="3"/>
-        </w:numPr>
-      </w:pPr>
-      <w:r>
-        <w:t>const char* flightWithMaxWeight(const PASSENGER* passengerList, const int size)</w:t>
-      </w:r>
-    </w:p>
-    <w:p>
-      <w:pPr>
-        <w:pStyle w:val="ListParagraph"/>
-        <w:numPr>
-          <w:ilvl w:val="0"/>
-          <w:numId w:val="3"/>
-        </w:numPr>
-      </w:pPr>
-      <w:r>
-        <w:t>const PASSENGER* passengerWithMaxThings</w:t>
-      </w:r>
-      <w:r>
-        <w:t>(const PASSENGER* passengerList, const int size)</w:t>
-      </w:r>
-    </w:p>
-    <w:p>
-      <w:pPr>
-        <w:pStyle w:val="ListParagraph"/>
-        <w:numPr>
-          <w:ilvl w:val="0"/>
-          <w:numId w:val="3"/>
-        </w:numPr>
-      </w:pPr>
-      <w:r>
-        <w:t>PASSENGER* passengersForFlight(const char* flightNo)</w:t>
-      </w:r>
     </w:p>
     <w:p>
       <w:pPr>

</xml_diff>